<commit_message>
Documentacao do projeto atualizada.
</commit_message>
<xml_diff>
--- a/Plano_tobias_fabricia.docx
+++ b/Plano_tobias_fabricia.docx
@@ -2599,6 +2599,13 @@
                 <w:b/>
               </w:rPr>
             </w:pPr>
+            <w:r>
+              <w:rPr>
+                <w:rFonts w:ascii="Calibri" w:hAnsi="Calibri" w:cs="Calibri"/>
+                <w:b/>
+              </w:rPr>
+              <w:t>1</w:t>
+            </w:r>
           </w:p>
         </w:tc>
         <w:tc>

</xml_diff>